<commit_message>
Update till 13th Apr-24
</commit_message>
<xml_diff>
--- a/GIT, GITHub , GITLab/GIT/Theory/4. Submodules.docx
+++ b/GIT, GITHub , GITLab/GIT/Theory/4. Submodules.docx
@@ -1031,41 +1031,16 @@
           <w:sz w:val="32"/>
           <w:szCs w:val="32"/>
         </w:rPr>
-        <w:t>Inside the Main/Parent Repo, create .</w:t>
-      </w:r>
-      <w:proofErr w:type="spellStart"/>
-      <w:r>
-        <w:rPr>
-          <w:sz w:val="32"/>
-          <w:szCs w:val="32"/>
-        </w:rPr>
-        <w:t>gitmodule</w:t>
-      </w:r>
-      <w:proofErr w:type="spellEnd"/>
-      <w:r>
-        <w:rPr>
-          <w:sz w:val="32"/>
-          <w:szCs w:val="32"/>
-        </w:rPr>
-        <w:t xml:space="preserve"> file</w:t>
-      </w:r>
-      <w:r>
-        <w:rPr>
-          <w:sz w:val="32"/>
-          <w:szCs w:val="32"/>
-        </w:rPr>
-        <w:br/>
-        <w:t>touch .</w:t>
-      </w:r>
-      <w:proofErr w:type="spellStart"/>
-      <w:r>
-        <w:rPr>
-          <w:sz w:val="32"/>
-          <w:szCs w:val="32"/>
-        </w:rPr>
-        <w:t>gitmodule</w:t>
-      </w:r>
-      <w:proofErr w:type="spellEnd"/>
+        <w:t>Inside the Main/Parent Repo, create .gitmodule file</w:t>
+      </w:r>
+      <w:r>
+        <w:rPr>
+          <w:sz w:val="32"/>
+          <w:szCs w:val="32"/>
+        </w:rPr>
+        <w:br/>
+        <w:t>touch .gitmodule</w:t>
+      </w:r>
       <w:r>
         <w:rPr>
           <w:sz w:val="32"/>
@@ -1113,6 +1088,14 @@
           <w:sz w:val="32"/>
           <w:szCs w:val="32"/>
         </w:rPr>
+        <w:t xml:space="preserve">    [submodule "JavaScript/Projects in JS/OnePiano"]</w:t>
+      </w:r>
+      <w:r>
+        <w:rPr>
+          <w:sz w:val="32"/>
+          <w:szCs w:val="32"/>
+        </w:rPr>
+        <w:br/>
         <w:t xml:space="preserve">    </w:t>
       </w:r>
       <w:r>
@@ -1120,48 +1103,8 @@
           <w:sz w:val="32"/>
           <w:szCs w:val="32"/>
         </w:rPr>
-        <w:t>[submodule "JavaScript/Projects in JS/</w:t>
-      </w:r>
-      <w:proofErr w:type="spellStart"/>
-      <w:r>
-        <w:rPr>
-          <w:sz w:val="32"/>
-          <w:szCs w:val="32"/>
-        </w:rPr>
-        <w:t>OnePiano</w:t>
-      </w:r>
-      <w:proofErr w:type="spellEnd"/>
-      <w:r>
-        <w:rPr>
-          <w:sz w:val="32"/>
-          <w:szCs w:val="32"/>
-        </w:rPr>
-        <w:t>"]</w:t>
-      </w:r>
-      <w:r>
-        <w:rPr>
-          <w:sz w:val="32"/>
-          <w:szCs w:val="32"/>
-        </w:rPr>
-        <w:br/>
-        <w:t xml:space="preserve">    </w:t>
-      </w:r>
-      <w:r>
-        <w:rPr>
-          <w:sz w:val="32"/>
-          <w:szCs w:val="32"/>
-        </w:rPr>
-        <w:t>path = JavaScript/Projects in JS/</w:t>
-      </w:r>
-      <w:proofErr w:type="spellStart"/>
-      <w:r>
-        <w:rPr>
-          <w:sz w:val="32"/>
-          <w:szCs w:val="32"/>
-        </w:rPr>
-        <w:t>OnePiano</w:t>
-      </w:r>
-      <w:proofErr w:type="spellEnd"/>
+        <w:t>path = JavaScript/Projects in JS/OnePiano</w:t>
+      </w:r>
     </w:p>
     <w:p>
       <w:pPr>
@@ -1180,21 +1123,12 @@
         </w:rPr>
         <w:t xml:space="preserve">    </w:t>
       </w:r>
-      <w:proofErr w:type="spellStart"/>
-      <w:r>
-        <w:rPr>
-          <w:sz w:val="32"/>
-          <w:szCs w:val="32"/>
-        </w:rPr>
-        <w:t>url</w:t>
-      </w:r>
-      <w:proofErr w:type="spellEnd"/>
-      <w:r>
-        <w:rPr>
-          <w:sz w:val="32"/>
-          <w:szCs w:val="32"/>
-        </w:rPr>
-        <w:t xml:space="preserve"> = https://github.com/WebDevChandan/onePiano.git</w:t>
+      <w:r>
+        <w:rPr>
+          <w:sz w:val="32"/>
+          <w:szCs w:val="32"/>
+        </w:rPr>
+        <w:t>url = https://github.com/WebDevChandan/onePiano.git</w:t>
       </w:r>
       <w:r>
         <w:rPr>
@@ -1223,23 +1157,7 @@
           <w:sz w:val="32"/>
           <w:szCs w:val="32"/>
         </w:rPr>
-        <w:t>Run the below command inside the main/parent repo to add the repo inside .</w:t>
-      </w:r>
-      <w:proofErr w:type="spellStart"/>
-      <w:r>
-        <w:rPr>
-          <w:sz w:val="32"/>
-          <w:szCs w:val="32"/>
-        </w:rPr>
-        <w:t>gitmodule</w:t>
-      </w:r>
-      <w:proofErr w:type="spellEnd"/>
-      <w:r>
-        <w:rPr>
-          <w:sz w:val="32"/>
-          <w:szCs w:val="32"/>
-        </w:rPr>
-        <w:t xml:space="preserve"> as submodule.</w:t>
+        <w:t>Run the below command inside the main/parent repo to add the repo inside .gitmodule as submodule.</w:t>
       </w:r>
       <w:r>
         <w:rPr>
@@ -1255,27 +1173,7 @@
           <w:sz w:val="32"/>
           <w:szCs w:val="32"/>
         </w:rPr>
-        <w:t>git submodule update --</w:t>
-      </w:r>
-      <w:proofErr w:type="spellStart"/>
-      <w:r>
-        <w:rPr>
-          <w:b/>
-          <w:bCs/>
-          <w:sz w:val="32"/>
-          <w:szCs w:val="32"/>
-        </w:rPr>
-        <w:t>init</w:t>
-      </w:r>
-      <w:proofErr w:type="spellEnd"/>
-      <w:r>
-        <w:rPr>
-          <w:b/>
-          <w:bCs/>
-          <w:sz w:val="32"/>
-          <w:szCs w:val="32"/>
-        </w:rPr>
-        <w:t xml:space="preserve"> --recursive</w:t>
+        <w:t>git submodule update --init --recursive</w:t>
       </w:r>
       <w:r>
         <w:rPr>
@@ -1423,27 +1321,7 @@
           <w:szCs w:val="36"/>
         </w:rPr>
         <w:lastRenderedPageBreak/>
-        <w:t>How to remove a particular submodule form the .</w:t>
-      </w:r>
-      <w:proofErr w:type="spellStart"/>
-      <w:r>
-        <w:rPr>
-          <w:b/>
-          <w:bCs/>
-          <w:sz w:val="36"/>
-          <w:szCs w:val="36"/>
-        </w:rPr>
-        <w:t>gitmodule</w:t>
-      </w:r>
-      <w:proofErr w:type="spellEnd"/>
-      <w:r>
-        <w:rPr>
-          <w:b/>
-          <w:bCs/>
-          <w:sz w:val="36"/>
-          <w:szCs w:val="36"/>
-        </w:rPr>
-        <w:t xml:space="preserve"> file?</w:t>
+        <w:t>How to remove a particular submodule form the .gitmodule file?</w:t>
       </w:r>
     </w:p>
     <w:p>
@@ -1472,19 +1350,8 @@
           <w:sz w:val="32"/>
           <w:szCs w:val="32"/>
         </w:rPr>
-        <w:t>.</w:t>
-      </w:r>
-      <w:proofErr w:type="spellStart"/>
-      <w:r>
-        <w:rPr>
-          <w:b/>
-          <w:bCs/>
-          <w:sz w:val="32"/>
-          <w:szCs w:val="32"/>
-        </w:rPr>
-        <w:t>gitmodules</w:t>
-      </w:r>
-      <w:proofErr w:type="spellEnd"/>
+        <w:t>.gitmodules</w:t>
+      </w:r>
       <w:r>
         <w:rPr>
           <w:sz w:val="32"/>
@@ -1525,23 +1392,7 @@
           <w:szCs w:val="32"/>
         </w:rPr>
         <w:br/>
-        <w:t>Delete it from .</w:t>
-      </w:r>
-      <w:proofErr w:type="spellStart"/>
-      <w:r>
-        <w:rPr>
-          <w:sz w:val="32"/>
-          <w:szCs w:val="32"/>
-        </w:rPr>
-        <w:t>gitmodule</w:t>
-      </w:r>
-      <w:proofErr w:type="spellEnd"/>
-      <w:r>
-        <w:rPr>
-          <w:sz w:val="32"/>
-          <w:szCs w:val="32"/>
-        </w:rPr>
-        <w:t xml:space="preserve"> file</w:t>
+        <w:t>Delete it from .gitmodule file</w:t>
       </w:r>
       <w:r>
         <w:rPr>
@@ -1568,57 +1419,16 @@
           <w:sz w:val="32"/>
           <w:szCs w:val="32"/>
         </w:rPr>
-        <w:t xml:space="preserve">Then you’ll need to </w:t>
-      </w:r>
-      <w:proofErr w:type="spellStart"/>
-      <w:r>
-        <w:rPr>
-          <w:sz w:val="32"/>
-          <w:szCs w:val="32"/>
-        </w:rPr>
-        <w:t>staged</w:t>
-      </w:r>
-      <w:proofErr w:type="spellEnd"/>
-      <w:r>
-        <w:rPr>
-          <w:sz w:val="32"/>
-          <w:szCs w:val="32"/>
-        </w:rPr>
-        <w:t xml:space="preserve"> the .</w:t>
-      </w:r>
-      <w:proofErr w:type="spellStart"/>
-      <w:r>
-        <w:rPr>
-          <w:sz w:val="32"/>
-          <w:szCs w:val="32"/>
-        </w:rPr>
-        <w:t>gitmodule</w:t>
-      </w:r>
-      <w:proofErr w:type="spellEnd"/>
-      <w:r>
-        <w:rPr>
-          <w:sz w:val="32"/>
-          <w:szCs w:val="32"/>
-        </w:rPr>
-        <w:t xml:space="preserve"> file, so run </w:t>
-      </w:r>
-      <w:r>
-        <w:rPr>
-          <w:sz w:val="32"/>
-          <w:szCs w:val="32"/>
-        </w:rPr>
-        <w:br/>
-        <w:t>git add . or git add .</w:t>
-      </w:r>
-      <w:proofErr w:type="spellStart"/>
-      <w:r>
-        <w:rPr>
-          <w:sz w:val="32"/>
-          <w:szCs w:val="32"/>
-        </w:rPr>
-        <w:t>gitmodules</w:t>
-      </w:r>
-      <w:proofErr w:type="spellEnd"/>
+        <w:t xml:space="preserve">Then you’ll need to staged the .gitmodule file, so run </w:t>
+      </w:r>
+      <w:r>
+        <w:rPr>
+          <w:sz w:val="32"/>
+          <w:szCs w:val="32"/>
+        </w:rPr>
+        <w:br/>
+        <w:t>git add . or git add .gitmodules</w:t>
+      </w:r>
       <w:r>
         <w:rPr>
           <w:sz w:val="32"/>
@@ -1652,23 +1462,8 @@
           <w:szCs w:val="32"/>
         </w:rPr>
         <w:br/>
-      </w:r>
-      <w:r>
-        <w:rPr>
-          <w:sz w:val="32"/>
-          <w:szCs w:val="32"/>
-        </w:rPr>
-        <w:t xml:space="preserve">git rm --cached </w:t>
-      </w:r>
-      <w:proofErr w:type="spellStart"/>
-      <w:r>
-        <w:rPr>
-          <w:sz w:val="32"/>
-          <w:szCs w:val="32"/>
-        </w:rPr>
-        <w:t>pathToTheRequiredModule</w:t>
-      </w:r>
-      <w:proofErr w:type="spellEnd"/>
+        <w:t>git rm --cached pathToTheRequiredModule</w:t>
+      </w:r>
       <w:r>
         <w:rPr>
           <w:sz w:val="32"/>
@@ -1682,39 +1477,7 @@
           <w:sz w:val="32"/>
           <w:szCs w:val="32"/>
         </w:rPr>
-        <w:t>git rm --cached '</w:t>
-      </w:r>
-      <w:proofErr w:type="spellStart"/>
-      <w:r>
-        <w:rPr>
-          <w:sz w:val="32"/>
-          <w:szCs w:val="32"/>
-        </w:rPr>
-        <w:t>NodeJs</w:t>
-      </w:r>
-      <w:proofErr w:type="spellEnd"/>
-      <w:r>
-        <w:rPr>
-          <w:sz w:val="32"/>
-          <w:szCs w:val="32"/>
-        </w:rPr>
-        <w:t>/</w:t>
-      </w:r>
-      <w:proofErr w:type="spellStart"/>
-      <w:r>
-        <w:rPr>
-          <w:sz w:val="32"/>
-          <w:szCs w:val="32"/>
-        </w:rPr>
-        <w:t>ExpressJs</w:t>
-      </w:r>
-      <w:proofErr w:type="spellEnd"/>
-      <w:r>
-        <w:rPr>
-          <w:sz w:val="32"/>
-          <w:szCs w:val="32"/>
-        </w:rPr>
-        <w:t xml:space="preserve"> Tutorial/Practical'</w:t>
+        <w:t>git rm --cached 'NodeJs/ExpressJs Tutorial/Practical'</w:t>
       </w:r>
       <w:r>
         <w:rPr>
@@ -1742,6 +1505,244 @@
           <w:szCs w:val="32"/>
         </w:rPr>
         <w:t>If you want it back, follow the steps for adding submodules</w:t>
+      </w:r>
+    </w:p>
+    <w:p>
+      <w:pPr>
+        <w:rPr>
+          <w:sz w:val="32"/>
+          <w:szCs w:val="32"/>
+        </w:rPr>
+      </w:pPr>
+      <w:r>
+        <w:rPr>
+          <w:sz w:val="32"/>
+          <w:szCs w:val="32"/>
+        </w:rPr>
+        <w:br w:type="page"/>
+      </w:r>
+    </w:p>
+    <w:p>
+      <w:pPr>
+        <w:rPr>
+          <w:sz w:val="32"/>
+          <w:szCs w:val="32"/>
+        </w:rPr>
+      </w:pPr>
+      <w:r>
+        <w:rPr>
+          <w:sz w:val="32"/>
+          <w:szCs w:val="32"/>
+        </w:rPr>
+        <w:lastRenderedPageBreak/>
+        <w:t>Note:</w:t>
+      </w:r>
+    </w:p>
+    <w:p>
+      <w:pPr>
+        <w:rPr>
+          <w:sz w:val="32"/>
+          <w:szCs w:val="32"/>
+        </w:rPr>
+      </w:pPr>
+      <w:r>
+        <w:rPr>
+          <w:sz w:val="32"/>
+          <w:szCs w:val="32"/>
+        </w:rPr>
+        <w:t>If the subfolder is showing in the parent repository like this:</w:t>
+      </w:r>
+      <w:r>
+        <w:rPr>
+          <w:sz w:val="32"/>
+          <w:szCs w:val="32"/>
+        </w:rPr>
+        <w:br/>
+      </w:r>
+      <w:r>
+        <w:rPr>
+          <w:sz w:val="32"/>
+          <w:szCs w:val="32"/>
+        </w:rPr>
+        <w:drawing>
+          <wp:inline distT="0" distB="0" distL="0" distR="0" wp14:anchorId="3544A067" wp14:editId="24CA65D0">
+            <wp:extent cx="3057952" cy="1895740"/>
+            <wp:effectExtent l="0" t="0" r="9525" b="9525"/>
+            <wp:docPr id="1697013304" name="Picture 1"/>
+            <wp:cNvGraphicFramePr>
+              <a:graphicFrameLocks xmlns:a="http://schemas.openxmlformats.org/drawingml/2006/main" noChangeAspect="1"/>
+            </wp:cNvGraphicFramePr>
+            <a:graphic xmlns:a="http://schemas.openxmlformats.org/drawingml/2006/main">
+              <a:graphicData uri="http://schemas.openxmlformats.org/drawingml/2006/picture">
+                <pic:pic xmlns:pic="http://schemas.openxmlformats.org/drawingml/2006/picture">
+                  <pic:nvPicPr>
+                    <pic:cNvPr id="1697013304" name=""/>
+                    <pic:cNvPicPr/>
+                  </pic:nvPicPr>
+                  <pic:blipFill>
+                    <a:blip r:embed="rId5"/>
+                    <a:stretch>
+                      <a:fillRect/>
+                    </a:stretch>
+                  </pic:blipFill>
+                  <pic:spPr>
+                    <a:xfrm>
+                      <a:off x="0" y="0"/>
+                      <a:ext cx="3057952" cy="1895740"/>
+                    </a:xfrm>
+                    <a:prstGeom prst="rect">
+                      <a:avLst/>
+                    </a:prstGeom>
+                  </pic:spPr>
+                </pic:pic>
+              </a:graphicData>
+            </a:graphic>
+          </wp:inline>
+        </w:drawing>
+      </w:r>
+    </w:p>
+    <w:p>
+      <w:pPr>
+        <w:rPr>
+          <w:sz w:val="32"/>
+          <w:szCs w:val="32"/>
+        </w:rPr>
+      </w:pPr>
+      <w:r>
+        <w:rPr>
+          <w:sz w:val="32"/>
+          <w:szCs w:val="32"/>
+        </w:rPr>
+        <w:t>But the subfolders are not clickable or redirecting to any 404 page.</w:t>
+      </w:r>
+    </w:p>
+    <w:p>
+      <w:pPr>
+        <w:rPr>
+          <w:sz w:val="32"/>
+          <w:szCs w:val="32"/>
+        </w:rPr>
+      </w:pPr>
+      <w:r>
+        <w:rPr>
+          <w:sz w:val="32"/>
+          <w:szCs w:val="32"/>
+        </w:rPr>
+        <w:t>Then follow the below steps:</w:t>
+      </w:r>
+      <w:r>
+        <w:rPr>
+          <w:sz w:val="32"/>
+          <w:szCs w:val="32"/>
+        </w:rPr>
+        <w:br/>
+        <w:t>1. Open git bash to each particular subfolder.</w:t>
+      </w:r>
+      <w:r>
+        <w:rPr>
+          <w:sz w:val="32"/>
+          <w:szCs w:val="32"/>
+        </w:rPr>
+        <w:br/>
+      </w:r>
+      <w:r>
+        <w:rPr>
+          <w:sz w:val="32"/>
+          <w:szCs w:val="32"/>
+        </w:rPr>
+        <w:br/>
+        <w:t>2. Make sure the subfolder is updated by checking:</w:t>
+      </w:r>
+      <w:r>
+        <w:rPr>
+          <w:sz w:val="32"/>
+          <w:szCs w:val="32"/>
+        </w:rPr>
+        <w:br/>
+      </w:r>
+      <w:r>
+        <w:rPr>
+          <w:sz w:val="32"/>
+          <w:szCs w:val="32"/>
+        </w:rPr>
+        <w:tab/>
+        <w:t>git status</w:t>
+      </w:r>
+      <w:r>
+        <w:rPr>
+          <w:sz w:val="32"/>
+          <w:szCs w:val="32"/>
+        </w:rPr>
+        <w:br/>
+      </w:r>
+      <w:r>
+        <w:rPr>
+          <w:sz w:val="32"/>
+          <w:szCs w:val="32"/>
+        </w:rPr>
+        <w:br/>
+        <w:t>3. Check is there any remote available into that subfolder or not.</w:t>
+      </w:r>
+      <w:r>
+        <w:rPr>
+          <w:sz w:val="32"/>
+          <w:szCs w:val="32"/>
+        </w:rPr>
+        <w:br/>
+        <w:t xml:space="preserve">     By executing the below command:</w:t>
+      </w:r>
+      <w:r>
+        <w:rPr>
+          <w:sz w:val="32"/>
+          <w:szCs w:val="32"/>
+        </w:rPr>
+        <w:br/>
+        <w:t xml:space="preserve">     git remote -v</w:t>
+      </w:r>
+      <w:r>
+        <w:rPr>
+          <w:sz w:val="32"/>
+          <w:szCs w:val="32"/>
+        </w:rPr>
+        <w:br/>
+      </w:r>
+      <w:r>
+        <w:rPr>
+          <w:sz w:val="32"/>
+          <w:szCs w:val="32"/>
+        </w:rPr>
+        <w:br/>
+        <w:t>4. If not, add remote git repo for that subfolder where you want it to redirect. By executing the below command:</w:t>
+      </w:r>
+      <w:r>
+        <w:rPr>
+          <w:sz w:val="32"/>
+          <w:szCs w:val="32"/>
+        </w:rPr>
+        <w:br/>
+      </w:r>
+      <w:r>
+        <w:rPr>
+          <w:sz w:val="32"/>
+          <w:szCs w:val="32"/>
+        </w:rPr>
+        <w:tab/>
+        <w:t>git remote add origin “path/ofRepoForSubfolder.git”</w:t>
+      </w:r>
+    </w:p>
+    <w:p>
+      <w:pPr>
+        <w:rPr>
+          <w:sz w:val="32"/>
+          <w:szCs w:val="32"/>
+        </w:rPr>
+      </w:pPr>
+      <w:r>
+        <w:rPr>
+          <w:sz w:val="32"/>
+          <w:szCs w:val="32"/>
+        </w:rPr>
+        <w:t>6. Then open parent repository (/Learning) in VS Code and publish branch of particular subfolder</w:t>
       </w:r>
     </w:p>
     <w:sectPr>
@@ -2675,6 +2676,7 @@
   <w:style w:type="character" w:default="1" w:styleId="DefaultParagraphFont">
     <w:name w:val="Default Paragraph Font"/>
     <w:uiPriority w:val="1"/>
+    <w:semiHidden/>
     <w:unhideWhenUsed/>
   </w:style>
   <w:style w:type="table" w:default="1" w:styleId="TableNormal">

</xml_diff>

<commit_message>
Updated till 13th Apr-24
</commit_message>
<xml_diff>
--- a/GIT, GITHub , GITLab/GIT/Theory/4. Submodules.docx
+++ b/GIT, GITHub , GITLab/GIT/Theory/4. Submodules.docx
@@ -1681,7 +1681,122 @@
           <w:szCs w:val="32"/>
         </w:rPr>
         <w:br/>
-        <w:t>3. Check is there any remote available into that subfolder or not.</w:t>
+        <w:t xml:space="preserve">3. </w:t>
+      </w:r>
+      <w:r>
+        <w:rPr>
+          <w:sz w:val="32"/>
+          <w:szCs w:val="32"/>
+        </w:rPr>
+        <w:t>Make sure to check it’s branch.  It shouldn’t be like this:</w:t>
+      </w:r>
+      <w:r>
+        <w:rPr>
+          <w:sz w:val="32"/>
+          <w:szCs w:val="32"/>
+        </w:rPr>
+        <w:br/>
+      </w:r>
+      <w:r>
+        <w:rPr>
+          <w:sz w:val="32"/>
+          <w:szCs w:val="32"/>
+        </w:rPr>
+        <w:drawing>
+          <wp:inline distT="0" distB="0" distL="0" distR="0" wp14:anchorId="0A725035" wp14:editId="19B07396">
+            <wp:extent cx="5731510" cy="738505"/>
+            <wp:effectExtent l="0" t="0" r="2540" b="4445"/>
+            <wp:docPr id="1450625690" name="Picture 1"/>
+            <wp:cNvGraphicFramePr>
+              <a:graphicFrameLocks xmlns:a="http://schemas.openxmlformats.org/drawingml/2006/main" noChangeAspect="1"/>
+            </wp:cNvGraphicFramePr>
+            <a:graphic xmlns:a="http://schemas.openxmlformats.org/drawingml/2006/main">
+              <a:graphicData uri="http://schemas.openxmlformats.org/drawingml/2006/picture">
+                <pic:pic xmlns:pic="http://schemas.openxmlformats.org/drawingml/2006/picture">
+                  <pic:nvPicPr>
+                    <pic:cNvPr id="1450625690" name=""/>
+                    <pic:cNvPicPr/>
+                  </pic:nvPicPr>
+                  <pic:blipFill>
+                    <a:blip r:embed="rId6"/>
+                    <a:stretch>
+                      <a:fillRect/>
+                    </a:stretch>
+                  </pic:blipFill>
+                  <pic:spPr>
+                    <a:xfrm>
+                      <a:off x="0" y="0"/>
+                      <a:ext cx="5731510" cy="738505"/>
+                    </a:xfrm>
+                    <a:prstGeom prst="rect">
+                      <a:avLst/>
+                    </a:prstGeom>
+                  </pic:spPr>
+                </pic:pic>
+              </a:graphicData>
+            </a:graphic>
+          </wp:inline>
+        </w:drawing>
+      </w:r>
+      <w:r>
+        <w:rPr>
+          <w:sz w:val="32"/>
+          <w:szCs w:val="32"/>
+        </w:rPr>
+        <w:br/>
+      </w:r>
+      <w:r>
+        <w:rPr>
+          <w:sz w:val="32"/>
+          <w:szCs w:val="32"/>
+        </w:rPr>
+        <w:tab/>
+        <w:t>Switch to master branch:</w:t>
+      </w:r>
+      <w:r>
+        <w:rPr>
+          <w:sz w:val="32"/>
+          <w:szCs w:val="32"/>
+        </w:rPr>
+        <w:br/>
+        <w:t>git checkout master</w:t>
+      </w:r>
+    </w:p>
+    <w:p>
+      <w:pPr>
+        <w:rPr>
+          <w:sz w:val="32"/>
+          <w:szCs w:val="32"/>
+        </w:rPr>
+      </w:pPr>
+    </w:p>
+    <w:p>
+      <w:pPr>
+        <w:rPr>
+          <w:sz w:val="32"/>
+          <w:szCs w:val="32"/>
+        </w:rPr>
+      </w:pPr>
+      <w:r>
+        <w:rPr>
+          <w:sz w:val="32"/>
+          <w:szCs w:val="32"/>
+        </w:rPr>
+        <w:t>5</w:t>
+      </w:r>
+      <w:r>
+        <w:rPr>
+          <w:sz w:val="32"/>
+          <w:szCs w:val="32"/>
+        </w:rPr>
+        <w:t xml:space="preserve">. </w:t>
+      </w:r>
+      <w:r>
+        <w:rPr>
+          <w:sz w:val="32"/>
+          <w:szCs w:val="32"/>
+        </w:rPr>
+        <w:t>Check is there any remote available into that subfolder or not.</w:t>
       </w:r>
       <w:r>
         <w:rPr>
@@ -1712,7 +1827,20 @@
           <w:szCs w:val="32"/>
         </w:rPr>
         <w:br/>
-        <w:t>4. If not, add remote git repo for that subfolder where you want it to redirect. By executing the below command:</w:t>
+      </w:r>
+      <w:r>
+        <w:rPr>
+          <w:sz w:val="32"/>
+          <w:szCs w:val="32"/>
+        </w:rPr>
+        <w:t>6</w:t>
+      </w:r>
+      <w:r>
+        <w:rPr>
+          <w:sz w:val="32"/>
+          <w:szCs w:val="32"/>
+        </w:rPr>
+        <w:t>. If not, add remote git repo for that subfolder where you want it to redirect. By executing the below command:</w:t>
       </w:r>
       <w:r>
         <w:rPr>
@@ -1742,6 +1870,7 @@
           <w:sz w:val="32"/>
           <w:szCs w:val="32"/>
         </w:rPr>
+        <w:lastRenderedPageBreak/>
         <w:t>6. Then open parent repository (/Learning) in VS Code and publish branch of particular subfolder</w:t>
       </w:r>
     </w:p>

</xml_diff>